<commit_message>
feat: made 3 lab
</commit_message>
<xml_diff>
--- a/Отчет/Отчет_Радецкий_Алексей.docx
+++ b/Отчет/Отчет_Радецкий_Алексей.docx
@@ -63,7 +63,15 @@
           <w:sz w:val="28"/>
           <w:szCs w:val="28"/>
         </w:rPr>
-        <w:t>Отчет по лабораторной работе №2</w:t>
+        <w:t>Отчет по лабораторной работе №</w:t>
+      </w:r>
+      <w:r>
+        <w:rPr>
+          <w:rFonts w:ascii="Times New Roman" w:hAnsi="Times New Roman" w:cs="Times New Roman"/>
+          <w:sz w:val="28"/>
+          <w:szCs w:val="28"/>
+        </w:rPr>
+        <w:t>3</w:t>
       </w:r>
     </w:p>
     <w:p>
@@ -225,13 +233,23 @@
           <w:szCs w:val="28"/>
         </w:rPr>
       </w:pPr>
-      <w:r>
-        <w:rPr>
-          <w:rFonts w:ascii="Times New Roman" w:hAnsi="Times New Roman" w:cs="Times New Roman"/>
-          <w:sz w:val="28"/>
-          <w:szCs w:val="28"/>
-        </w:rPr>
-        <w:t>Болтак С.В.</w:t>
+      <w:proofErr w:type="spellStart"/>
+      <w:r>
+        <w:rPr>
+          <w:rFonts w:ascii="Times New Roman" w:hAnsi="Times New Roman" w:cs="Times New Roman"/>
+          <w:sz w:val="28"/>
+          <w:szCs w:val="28"/>
+        </w:rPr>
+        <w:t>Болтак</w:t>
+      </w:r>
+      <w:proofErr w:type="spellEnd"/>
+      <w:r>
+        <w:rPr>
+          <w:rFonts w:ascii="Times New Roman" w:hAnsi="Times New Roman" w:cs="Times New Roman"/>
+          <w:sz w:val="28"/>
+          <w:szCs w:val="28"/>
+        </w:rPr>
+        <w:t xml:space="preserve"> С.В.</w:t>
       </w:r>
     </w:p>
     <w:p>
@@ -289,6 +307,7 @@
           <w:b/>
           <w:sz w:val="36"/>
           <w:szCs w:val="36"/>
+          <w:lang w:val="en-US"/>
         </w:rPr>
       </w:pPr>
       <w:r>
@@ -299,7 +318,7 @@
           <w:szCs w:val="36"/>
         </w:rPr>
         <w:lastRenderedPageBreak/>
-        <w:t>Вариант №1</w:t>
+        <w:t>Вариант №</w:t>
       </w:r>
       <w:r>
         <w:rPr>
@@ -308,201 +327,154 @@
           <w:sz w:val="36"/>
           <w:szCs w:val="36"/>
         </w:rPr>
-        <w:t>8</w:t>
-      </w:r>
-    </w:p>
-    <w:p>
-      <w:pPr>
-        <w:spacing w:after="0"/>
-        <w:jc w:val="center"/>
+        <w:t>3</w:t>
+      </w:r>
+    </w:p>
+    <w:p>
+      <w:pPr>
+        <w:rPr>
+          <w:rFonts w:ascii="Times New Roman" w:hAnsi="Times New Roman" w:cs="Times New Roman"/>
+          <w:b/>
+          <w:sz w:val="28"/>
+          <w:szCs w:val="28"/>
+        </w:rPr>
+      </w:pPr>
+      <w:r>
+        <w:rPr>
+          <w:rFonts w:ascii="Times New Roman" w:hAnsi="Times New Roman" w:cs="Times New Roman"/>
+          <w:b/>
+          <w:sz w:val="28"/>
+          <w:szCs w:val="28"/>
+        </w:rPr>
+        <w:t>Условие:</w:t>
+      </w:r>
+    </w:p>
+    <w:p>
+      <w:pPr>
+        <w:spacing w:after="0"/>
+        <w:jc w:val="both"/>
         <w:rPr>
           <w:rFonts w:ascii="Cambria Math" w:hAnsi="Cambria Math" w:cs="Times New Roman"/>
-          <w:i/>
+          <w:sz w:val="28"/>
+          <w:szCs w:val="28"/>
+        </w:rPr>
+      </w:pPr>
+      <w:r>
+        <w:rPr>
+          <w:rFonts w:ascii="Cambria Math" w:hAnsi="Cambria Math" w:cs="Times New Roman"/>
+          <w:sz w:val="28"/>
+          <w:szCs w:val="28"/>
+        </w:rPr>
+        <w:t>Реализовать шифратор и дешифратор по алгоритму Рабина (алгоритм из методички) файла с любым содержимым, используя расширенный алгоритм Евклида и алгоритм быстрого возведения в степень при дешифрации. Значения параметров p, q и (b) задаются пользователем. Программа должна осуществлять проверку ограничений на вводимые пользователем значения параметров. Организовать вывод содержимого зашифрованного файла на экран в виде чисел в 10-й системе счисления. Результат работы программы – зашифрованный/расшифрованный файл/ы.</w:t>
+      </w:r>
+    </w:p>
+    <w:p>
+      <w:pPr>
+        <w:spacing w:after="0"/>
+        <w:rPr>
+          <w:rFonts w:ascii="Times New Roman" w:hAnsi="Times New Roman" w:cs="Times New Roman"/>
+          <w:sz w:val="28"/>
+          <w:szCs w:val="28"/>
+        </w:rPr>
+      </w:pPr>
+    </w:p>
+    <w:p>
+      <w:pPr>
+        <w:pStyle w:val="a3"/>
+        <w:numPr>
+          <w:ilvl w:val="0"/>
+          <w:numId w:val="3"/>
+        </w:numPr>
+        <w:spacing w:after="0"/>
+        <w:rPr>
+          <w:rFonts w:ascii="Times New Roman" w:hAnsi="Times New Roman" w:cs="Times New Roman"/>
+          <w:sz w:val="28"/>
+          <w:szCs w:val="28"/>
+        </w:rPr>
+      </w:pPr>
+      <w:r>
+        <w:rPr>
+          <w:rFonts w:ascii="Times New Roman" w:hAnsi="Times New Roman" w:cs="Times New Roman"/>
+          <w:sz w:val="28"/>
+          <w:szCs w:val="28"/>
+        </w:rPr>
+        <w:t xml:space="preserve">Значения </w:t>
+      </w:r>
+      <w:r>
+        <w:rPr>
+          <w:rFonts w:ascii="Times New Roman" w:hAnsi="Times New Roman" w:cs="Times New Roman"/>
           <w:sz w:val="28"/>
           <w:szCs w:val="28"/>
           <w:lang w:val="en-US"/>
         </w:rPr>
-      </w:pPr>
-      <w:r>
-        <w:rPr>
-          <w:rFonts w:ascii="Cambria Math" w:hAnsi="Cambria Math" w:cs="Times New Roman"/>
-          <w:i/>
-          <w:iCs/>
-          <w:sz w:val="28"/>
-          <w:szCs w:val="28"/>
-        </w:rPr>
-        <w:t>x</w:t>
-      </w:r>
-      <w:r>
-        <w:rPr>
-          <w:rFonts w:ascii="Cambria Math" w:hAnsi="Cambria Math" w:cs="Times New Roman"/>
-          <w:i/>
-          <w:sz w:val="28"/>
-          <w:szCs w:val="28"/>
-          <w:vertAlign w:val="superscript"/>
-        </w:rPr>
-        <w:t>40</w:t>
-      </w:r>
-      <w:r>
-        <w:rPr>
-          <w:rFonts w:ascii="Cambria Math" w:hAnsi="Cambria Math" w:cs="Times New Roman"/>
-          <w:i/>
-          <w:sz w:val="28"/>
-          <w:szCs w:val="28"/>
-        </w:rPr>
-        <w:t> + </w:t>
-      </w:r>
-      <w:r>
-        <w:rPr>
-          <w:rFonts w:ascii="Cambria Math" w:hAnsi="Cambria Math" w:cs="Times New Roman"/>
-          <w:i/>
-          <w:iCs/>
-          <w:sz w:val="28"/>
-          <w:szCs w:val="28"/>
-        </w:rPr>
-        <w:t>x</w:t>
-      </w:r>
-      <w:r>
-        <w:rPr>
-          <w:rFonts w:ascii="Cambria Math" w:hAnsi="Cambria Math" w:cs="Times New Roman"/>
-          <w:i/>
-          <w:sz w:val="28"/>
-          <w:szCs w:val="28"/>
-          <w:vertAlign w:val="superscript"/>
-        </w:rPr>
-        <w:t>21</w:t>
-      </w:r>
-      <w:r>
-        <w:rPr>
-          <w:rFonts w:ascii="Cambria Math" w:hAnsi="Cambria Math" w:cs="Times New Roman"/>
-          <w:i/>
-          <w:sz w:val="28"/>
-          <w:szCs w:val="28"/>
-        </w:rPr>
-        <w:t> + </w:t>
-      </w:r>
-      <w:r>
-        <w:rPr>
-          <w:rFonts w:ascii="Cambria Math" w:hAnsi="Cambria Math" w:cs="Times New Roman"/>
-          <w:i/>
-          <w:iCs/>
-          <w:sz w:val="28"/>
-          <w:szCs w:val="28"/>
-        </w:rPr>
-        <w:t>x</w:t>
-      </w:r>
-      <w:r>
-        <w:rPr>
-          <w:rFonts w:ascii="Cambria Math" w:hAnsi="Cambria Math" w:cs="Times New Roman"/>
-          <w:i/>
-          <w:sz w:val="28"/>
-          <w:szCs w:val="28"/>
-          <w:vertAlign w:val="superscript"/>
-        </w:rPr>
-        <w:t>19</w:t>
-      </w:r>
-      <w:r>
-        <w:rPr>
-          <w:rFonts w:ascii="Cambria Math" w:hAnsi="Cambria Math" w:cs="Times New Roman"/>
-          <w:i/>
-          <w:sz w:val="28"/>
-          <w:szCs w:val="28"/>
-        </w:rPr>
-        <w:t> + </w:t>
-      </w:r>
-      <w:r>
-        <w:rPr>
-          <w:rFonts w:ascii="Cambria Math" w:hAnsi="Cambria Math" w:cs="Times New Roman"/>
-          <w:i/>
-          <w:iCs/>
-          <w:sz w:val="28"/>
-          <w:szCs w:val="28"/>
-        </w:rPr>
-        <w:t>x</w:t>
-      </w:r>
-      <w:r>
-        <w:rPr>
-          <w:rFonts w:ascii="Cambria Math" w:hAnsi="Cambria Math" w:cs="Times New Roman"/>
-          <w:i/>
-          <w:sz w:val="28"/>
-          <w:szCs w:val="28"/>
-          <w:vertAlign w:val="superscript"/>
-        </w:rPr>
-        <w:t>2</w:t>
-      </w:r>
-      <w:r>
-        <w:rPr>
-          <w:rFonts w:ascii="Cambria Math" w:hAnsi="Cambria Math" w:cs="Times New Roman"/>
-          <w:i/>
-          <w:sz w:val="28"/>
-          <w:szCs w:val="28"/>
-        </w:rPr>
-        <w:t> + 1</w:t>
-      </w:r>
-    </w:p>
-    <w:p>
-      <w:pPr>
-        <w:spacing w:after="0"/>
-        <w:jc w:val="center"/>
-        <w:rPr>
-          <w:rFonts w:ascii="Cambria Math" w:hAnsi="Cambria Math" w:cs="Times New Roman"/>
-          <w:i/>
+        <w:t>p</w:t>
+      </w:r>
+      <w:r>
+        <w:rPr>
+          <w:rFonts w:ascii="Times New Roman" w:hAnsi="Times New Roman" w:cs="Times New Roman"/>
+          <w:sz w:val="28"/>
+          <w:szCs w:val="28"/>
+        </w:rPr>
+        <w:t>,</w:t>
+      </w:r>
+      <w:r>
+        <w:rPr>
+          <w:rFonts w:ascii="Times New Roman" w:hAnsi="Times New Roman" w:cs="Times New Roman"/>
           <w:sz w:val="28"/>
           <w:szCs w:val="28"/>
           <w:lang w:val="en-US"/>
         </w:rPr>
-      </w:pPr>
-    </w:p>
-    <w:p>
-      <w:pPr>
-        <w:spacing w:after="0"/>
-        <w:rPr>
-          <w:rFonts w:ascii="Times New Roman" w:hAnsi="Times New Roman" w:cs="Times New Roman"/>
-          <w:sz w:val="28"/>
-          <w:szCs w:val="28"/>
-        </w:rPr>
-      </w:pPr>
-      <w:r>
-        <w:rPr>
-          <w:rFonts w:ascii="Times New Roman" w:hAnsi="Times New Roman" w:cs="Times New Roman"/>
-          <w:sz w:val="28"/>
-          <w:szCs w:val="28"/>
-        </w:rPr>
-        <w:t>1.</w:t>
-      </w:r>
-      <w:r>
-        <w:rPr>
-          <w:rFonts w:ascii="Times New Roman" w:hAnsi="Times New Roman" w:cs="Times New Roman"/>
-          <w:sz w:val="28"/>
-          <w:szCs w:val="28"/>
-        </w:rPr>
-        <w:t xml:space="preserve">Состояние регистра: </w:t>
-      </w:r>
-    </w:p>
-    <w:p>
-      <w:pPr>
-        <w:spacing w:after="0"/>
-        <w:rPr>
-          <w:rFonts w:ascii="Times New Roman" w:hAnsi="Times New Roman" w:cs="Times New Roman"/>
-          <w:sz w:val="28"/>
-          <w:szCs w:val="28"/>
-        </w:rPr>
-      </w:pPr>
-      <w:r>
-        <w:rPr>
-          <w:rFonts w:ascii="Times New Roman" w:hAnsi="Times New Roman" w:cs="Times New Roman"/>
-          <w:sz w:val="28"/>
-          <w:szCs w:val="28"/>
-        </w:rPr>
-        <w:t>11111111111111111111111111111111111111</w:t>
-      </w:r>
-      <w:r>
-        <w:rPr>
-          <w:rFonts w:ascii="Times New Roman" w:hAnsi="Times New Roman" w:cs="Times New Roman"/>
-          <w:sz w:val="28"/>
-          <w:szCs w:val="28"/>
-        </w:rPr>
-        <w:t>11</w:t>
+        <w:t xml:space="preserve"> q</w:t>
+      </w:r>
+      <w:r>
+        <w:rPr>
+          <w:rFonts w:ascii="Times New Roman" w:hAnsi="Times New Roman" w:cs="Times New Roman"/>
+          <w:sz w:val="28"/>
+          <w:szCs w:val="28"/>
+        </w:rPr>
+        <w:t>,</w:t>
+      </w:r>
+      <w:r>
+        <w:rPr>
+          <w:rFonts w:ascii="Times New Roman" w:hAnsi="Times New Roman" w:cs="Times New Roman"/>
+          <w:sz w:val="28"/>
+          <w:szCs w:val="28"/>
+          <w:lang w:val="en-US"/>
+        </w:rPr>
+        <w:t xml:space="preserve"> b</w:t>
+      </w:r>
+      <w:r>
+        <w:rPr>
+          <w:rFonts w:ascii="Times New Roman" w:hAnsi="Times New Roman" w:cs="Times New Roman"/>
+          <w:sz w:val="28"/>
+          <w:szCs w:val="28"/>
+        </w:rPr>
+        <w:t>:</w:t>
+      </w:r>
+      <w:r>
+        <w:rPr>
+          <w:rFonts w:ascii="Times New Roman" w:hAnsi="Times New Roman" w:cs="Times New Roman"/>
+          <w:sz w:val="28"/>
+          <w:szCs w:val="28"/>
+          <w:lang w:val="en-US"/>
+        </w:rPr>
+        <w:t xml:space="preserve"> </w:t>
+      </w:r>
+      <w:r>
+        <w:rPr>
+          <w:rFonts w:ascii="Times New Roman" w:hAnsi="Times New Roman" w:cs="Times New Roman"/>
+          <w:sz w:val="28"/>
+          <w:szCs w:val="28"/>
+        </w:rPr>
+        <w:t>11, 3527, 3</w:t>
+      </w:r>
+      <w:r>
+        <w:rPr>
+          <w:rFonts w:ascii="Times New Roman" w:hAnsi="Times New Roman" w:cs="Times New Roman"/>
+          <w:sz w:val="28"/>
+          <w:szCs w:val="28"/>
+        </w:rPr>
+        <w:t xml:space="preserve"> </w:t>
       </w:r>
     </w:p>
     <w:p>
@@ -574,95 +546,111 @@
           <w:rFonts w:ascii="Times New Roman" w:hAnsi="Times New Roman" w:cs="Times New Roman"/>
           <w:sz w:val="28"/>
           <w:szCs w:val="28"/>
+        </w:rPr>
+      </w:pPr>
+      <w:r>
+        <w:rPr>
+          <w:rFonts w:ascii="Times New Roman" w:hAnsi="Times New Roman" w:cs="Times New Roman"/>
+          <w:sz w:val="28"/>
+          <w:szCs w:val="28"/>
+        </w:rPr>
+        <w:t xml:space="preserve">Содержимое: </w:t>
+      </w:r>
+      <w:r>
+        <w:rPr>
+          <w:rFonts w:ascii="Times New Roman" w:hAnsi="Times New Roman" w:cs="Times New Roman"/>
+          <w:sz w:val="28"/>
+          <w:szCs w:val="28"/>
+        </w:rPr>
+        <w:t>225 254 72 0 101 0 108 0 108 0 111 0 32 0 101 0 110 0 99 0</w:t>
+      </w:r>
+    </w:p>
+    <w:p>
+      <w:pPr>
+        <w:spacing w:after="0"/>
+        <w:rPr>
+          <w:rFonts w:ascii="Times New Roman" w:hAnsi="Times New Roman" w:cs="Times New Roman"/>
+          <w:sz w:val="28"/>
+          <w:szCs w:val="28"/>
+        </w:rPr>
+      </w:pPr>
+      <w:r>
+        <w:rPr>
+          <w:rFonts w:ascii="Times New Roman" w:hAnsi="Times New Roman" w:cs="Times New Roman"/>
+          <w:sz w:val="28"/>
+          <w:szCs w:val="28"/>
+        </w:rPr>
+        <w:t>Файл</w:t>
+      </w:r>
+      <w:r>
+        <w:rPr>
+          <w:rFonts w:ascii="Times New Roman" w:hAnsi="Times New Roman" w:cs="Times New Roman"/>
+          <w:sz w:val="28"/>
+          <w:szCs w:val="28"/>
+        </w:rPr>
+        <w:t xml:space="preserve"> </w:t>
+      </w:r>
+      <w:r>
+        <w:rPr>
+          <w:rFonts w:ascii="Times New Roman" w:hAnsi="Times New Roman" w:cs="Times New Roman"/>
+          <w:sz w:val="28"/>
+          <w:szCs w:val="28"/>
+        </w:rPr>
+        <w:t>вывода</w:t>
+      </w:r>
+      <w:r>
+        <w:rPr>
+          <w:rFonts w:ascii="Times New Roman" w:hAnsi="Times New Roman" w:cs="Times New Roman"/>
+          <w:sz w:val="28"/>
+          <w:szCs w:val="28"/>
+        </w:rPr>
+        <w:t xml:space="preserve">: </w:t>
+      </w:r>
+      <w:proofErr w:type="spellStart"/>
+      <w:r>
+        <w:rPr>
+          <w:rFonts w:ascii="Times New Roman" w:hAnsi="Times New Roman" w:cs="Times New Roman"/>
+          <w:sz w:val="28"/>
+          <w:szCs w:val="28"/>
           <w:lang w:val="en-US"/>
         </w:rPr>
-      </w:pPr>
-      <w:r>
-        <w:rPr>
-          <w:rFonts w:ascii="Times New Roman" w:hAnsi="Times New Roman" w:cs="Times New Roman"/>
-          <w:sz w:val="28"/>
-          <w:szCs w:val="28"/>
-        </w:rPr>
-        <w:t xml:space="preserve">Содержимое: </w:t>
-      </w:r>
-      <w:r>
-        <w:rPr>
-          <w:rFonts w:ascii="Times New Roman" w:hAnsi="Times New Roman" w:cs="Times New Roman"/>
-          <w:sz w:val="28"/>
-          <w:szCs w:val="28"/>
-        </w:rPr>
-        <w:t>01001000_01100101_01101100_01101100_01101111_00100000_01100101_01101110_01100011_01110010_01111001_01110000_01110100_01101001_01101111_01101110_00100001</w:t>
-      </w:r>
-    </w:p>
-    <w:p>
-      <w:pPr>
-        <w:spacing w:after="0"/>
-        <w:rPr>
-          <w:rFonts w:ascii="Times New Roman" w:hAnsi="Times New Roman" w:cs="Times New Roman"/>
-          <w:sz w:val="28"/>
-          <w:szCs w:val="28"/>
-        </w:rPr>
-      </w:pPr>
-      <w:r>
-        <w:rPr>
-          <w:rFonts w:ascii="Times New Roman" w:hAnsi="Times New Roman" w:cs="Times New Roman"/>
-          <w:sz w:val="28"/>
-          <w:szCs w:val="28"/>
-        </w:rPr>
-        <w:t>Сгенерированный ключ:</w:t>
-      </w:r>
-    </w:p>
-    <w:p>
-      <w:pPr>
-        <w:spacing w:after="0"/>
+        <w:t>newtext</w:t>
+      </w:r>
+      <w:proofErr w:type="spellEnd"/>
+      <w:r>
+        <w:rPr>
+          <w:rFonts w:ascii="Times New Roman" w:hAnsi="Times New Roman" w:cs="Times New Roman"/>
+          <w:sz w:val="28"/>
+          <w:szCs w:val="28"/>
+        </w:rPr>
+        <w:t>.</w:t>
+      </w:r>
+      <w:r>
         <w:rPr>
           <w:rFonts w:ascii="Times New Roman" w:hAnsi="Times New Roman" w:cs="Times New Roman"/>
           <w:sz w:val="28"/>
           <w:szCs w:val="28"/>
           <w:lang w:val="en-US"/>
         </w:rPr>
-      </w:pPr>
-      <w:r>
-        <w:rPr>
-          <w:rFonts w:ascii="Times New Roman" w:hAnsi="Times New Roman" w:cs="Times New Roman"/>
-          <w:sz w:val="28"/>
-          <w:szCs w:val="28"/>
-        </w:rPr>
-        <w:t>11111111_11111111_11111111_11111111_11111111_00110011_00110011_00101010_10101010_10101001_01101001_01101001_00001111_00001111_00000000_11000000_11000001</w:t>
-      </w:r>
-    </w:p>
-    <w:p>
-      <w:pPr>
-        <w:spacing w:after="0"/>
-        <w:rPr>
-          <w:rFonts w:ascii="Times New Roman" w:hAnsi="Times New Roman" w:cs="Times New Roman"/>
-          <w:sz w:val="28"/>
-          <w:szCs w:val="28"/>
-        </w:rPr>
-      </w:pPr>
-      <w:r>
-        <w:rPr>
-          <w:rFonts w:ascii="Times New Roman" w:hAnsi="Times New Roman" w:cs="Times New Roman"/>
-          <w:sz w:val="28"/>
-          <w:szCs w:val="28"/>
-        </w:rPr>
-        <w:t>Файл</w:t>
-      </w:r>
-      <w:r>
-        <w:rPr>
-          <w:rFonts w:ascii="Times New Roman" w:hAnsi="Times New Roman" w:cs="Times New Roman"/>
-          <w:sz w:val="28"/>
-          <w:szCs w:val="28"/>
-        </w:rPr>
-        <w:t xml:space="preserve"> </w:t>
-      </w:r>
-      <w:r>
-        <w:rPr>
-          <w:rFonts w:ascii="Times New Roman" w:hAnsi="Times New Roman" w:cs="Times New Roman"/>
-          <w:sz w:val="28"/>
-          <w:szCs w:val="28"/>
-        </w:rPr>
-        <w:t>вывода</w:t>
+        <w:t>txt</w:t>
+      </w:r>
+    </w:p>
+    <w:p>
+      <w:pPr>
+        <w:spacing w:after="0"/>
+        <w:rPr>
+          <w:rFonts w:ascii="Times New Roman" w:hAnsi="Times New Roman" w:cs="Times New Roman"/>
+          <w:sz w:val="28"/>
+          <w:szCs w:val="28"/>
+        </w:rPr>
+      </w:pPr>
+      <w:r>
+        <w:rPr>
+          <w:rFonts w:ascii="Times New Roman" w:hAnsi="Times New Roman" w:cs="Times New Roman"/>
+          <w:sz w:val="28"/>
+          <w:szCs w:val="28"/>
+        </w:rPr>
+        <w:t>Содержимое</w:t>
       </w:r>
       <w:r>
         <w:rPr>
@@ -677,101 +665,41 @@
           <w:rFonts w:ascii="Times New Roman" w:hAnsi="Times New Roman" w:cs="Times New Roman"/>
           <w:sz w:val="28"/>
           <w:szCs w:val="28"/>
-          <w:lang w:val="en-US"/>
-        </w:rPr>
-        <w:t>newtext</w:t>
-      </w:r>
-      <w:r>
-        <w:rPr>
-          <w:rFonts w:ascii="Times New Roman" w:hAnsi="Times New Roman" w:cs="Times New Roman"/>
-          <w:sz w:val="28"/>
-          <w:szCs w:val="28"/>
-        </w:rPr>
-        <w:t>.</w:t>
-      </w:r>
-      <w:r>
-        <w:rPr>
-          <w:rFonts w:ascii="Times New Roman" w:hAnsi="Times New Roman" w:cs="Times New Roman"/>
-          <w:sz w:val="28"/>
-          <w:szCs w:val="28"/>
-          <w:lang w:val="en-US"/>
-        </w:rPr>
-        <w:t>txt</w:t>
-      </w:r>
-    </w:p>
-    <w:p>
-      <w:pPr>
-        <w:spacing w:after="0"/>
-        <w:rPr>
-          <w:rFonts w:ascii="Times New Roman" w:hAnsi="Times New Roman" w:cs="Times New Roman"/>
-          <w:sz w:val="28"/>
-          <w:szCs w:val="28"/>
-          <w:lang w:val="en-US"/>
-        </w:rPr>
-      </w:pPr>
-      <w:r>
-        <w:rPr>
-          <w:rFonts w:ascii="Times New Roman" w:hAnsi="Times New Roman" w:cs="Times New Roman"/>
-          <w:sz w:val="28"/>
-          <w:szCs w:val="28"/>
-        </w:rPr>
-        <w:t>Содержимое</w:t>
-      </w:r>
-      <w:r>
-        <w:rPr>
-          <w:rFonts w:ascii="Times New Roman" w:hAnsi="Times New Roman" w:cs="Times New Roman"/>
-          <w:sz w:val="28"/>
-          <w:szCs w:val="28"/>
-        </w:rPr>
-        <w:t xml:space="preserve">: </w:t>
-      </w:r>
-      <w:r>
-        <w:rPr>
-          <w:rFonts w:ascii="Times New Roman" w:hAnsi="Times New Roman" w:cs="Times New Roman"/>
-          <w:sz w:val="28"/>
-          <w:szCs w:val="28"/>
-        </w:rPr>
-        <w:t>10110111_10011010_10010011_10010011_10010000_00010011_01010110_01000100_11001001_11011011_00010000_00011001_01111011_01100110_01101111_10101110_11100000</w:t>
-      </w:r>
-    </w:p>
-    <w:p>
-      <w:pPr>
-        <w:spacing w:after="0"/>
-        <w:rPr>
-          <w:rFonts w:ascii="Times New Roman" w:hAnsi="Times New Roman" w:cs="Times New Roman"/>
-          <w:sz w:val="28"/>
-          <w:szCs w:val="28"/>
-        </w:rPr>
-      </w:pPr>
-      <w:r>
-        <w:rPr>
-          <w:rFonts w:ascii="Times New Roman" w:hAnsi="Times New Roman" w:cs="Times New Roman"/>
-          <w:sz w:val="28"/>
-          <w:szCs w:val="28"/>
-        </w:rPr>
-        <w:t>Шифрование:</w:t>
-      </w:r>
-    </w:p>
-    <w:p>
-      <w:pPr>
-        <w:spacing w:after="0"/>
-        <w:rPr>
-          <w:rFonts w:ascii="Times New Roman" w:hAnsi="Times New Roman" w:cs="Times New Roman"/>
-          <w:sz w:val="28"/>
-          <w:szCs w:val="28"/>
-        </w:rPr>
-      </w:pPr>
-      <w:r>
-        <w:rPr>
-          <w:rFonts w:ascii="Times New Roman" w:hAnsi="Times New Roman" w:cs="Times New Roman"/>
-          <w:sz w:val="28"/>
-          <w:szCs w:val="28"/>
+        </w:rPr>
+        <w:br/>
+        <w:t xml:space="preserve">26993 26481 5400 0 10504 0 11988 0 11988 0 12654 0 1120 0 10504 0 12430 0 10098 0 </w:t>
+      </w:r>
+    </w:p>
+    <w:p>
+      <w:pPr>
+        <w:spacing w:after="0"/>
+        <w:rPr>
+          <w:rFonts w:ascii="Times New Roman" w:hAnsi="Times New Roman" w:cs="Times New Roman"/>
+          <w:sz w:val="28"/>
+          <w:szCs w:val="28"/>
+        </w:rPr>
+      </w:pPr>
+      <w:r>
+        <w:rPr>
+          <w:rFonts w:ascii="Times New Roman" w:hAnsi="Times New Roman" w:cs="Times New Roman"/>
+          <w:noProof/>
+          <w:sz w:val="28"/>
+          <w:szCs w:val="28"/>
+          <w14:ligatures w14:val="none"/>
         </w:rPr>
         <w:drawing>
-          <wp:inline distT="0" distB="0" distL="0" distR="0" wp14:anchorId="6B00D81E" wp14:editId="4BB18B6E">
-            <wp:extent cx="5940425" cy="3540125"/>
-            <wp:effectExtent l="0" t="0" r="3175" b="3175"/>
-            <wp:docPr id="1" name="Рисунок 1"/>
+          <wp:anchor distT="0" distB="0" distL="114300" distR="114300" simplePos="0" relativeHeight="251658240" behindDoc="0" locked="0" layoutInCell="1" allowOverlap="1" wp14:anchorId="62940D89" wp14:editId="472943AE">
+            <wp:simplePos x="0" y="0"/>
+            <wp:positionH relativeFrom="margin">
+              <wp:align>left</wp:align>
+            </wp:positionH>
+            <wp:positionV relativeFrom="paragraph">
+              <wp:posOffset>309245</wp:posOffset>
+            </wp:positionV>
+            <wp:extent cx="5940425" cy="2767330"/>
+            <wp:effectExtent l="0" t="0" r="3175" b="0"/>
+            <wp:wrapTopAndBottom/>
+            <wp:docPr id="3" name="Рисунок 3" descr="Изображение выглядит как текст, снимок экрана, программное обеспечение, Значок на компьютере&#10;&#10;AI-generated content may be incorrect."/>
             <wp:cNvGraphicFramePr>
               <a:graphicFrameLocks xmlns:a="http://schemas.openxmlformats.org/drawingml/2006/main" noChangeAspect="1"/>
             </wp:cNvGraphicFramePr>
@@ -779,11 +707,17 @@
               <a:graphicData uri="http://schemas.openxmlformats.org/drawingml/2006/picture">
                 <pic:pic xmlns:pic="http://schemas.openxmlformats.org/drawingml/2006/picture">
                   <pic:nvPicPr>
-                    <pic:cNvPr id="1" name=""/>
+                    <pic:cNvPr id="3" name="Рисунок 3" descr="Изображение выглядит как текст, снимок экрана, программное обеспечение, Значок на компьютере&#10;&#10;AI-generated content may be incorrect."/>
                     <pic:cNvPicPr/>
                   </pic:nvPicPr>
                   <pic:blipFill>
-                    <a:blip r:embed="rId5"/>
+                    <a:blip r:embed="rId5">
+                      <a:extLst>
+                        <a:ext uri="{28A0092B-C50C-407E-A947-70E740481C1C}">
+                          <a14:useLocalDpi xmlns:a14="http://schemas.microsoft.com/office/drawing/2010/main" val="0"/>
+                        </a:ext>
+                      </a:extLst>
+                    </a:blip>
                     <a:stretch>
                       <a:fillRect/>
                     </a:stretch>
@@ -791,7 +725,179 @@
                   <pic:spPr>
                     <a:xfrm>
                       <a:off x="0" y="0"/>
-                      <a:ext cx="5940425" cy="3540125"/>
+                      <a:ext cx="5940425" cy="2767330"/>
+                    </a:xfrm>
+                    <a:prstGeom prst="rect">
+                      <a:avLst/>
+                    </a:prstGeom>
+                  </pic:spPr>
+                </pic:pic>
+              </a:graphicData>
+            </a:graphic>
+            <wp14:sizeRelH relativeFrom="page">
+              <wp14:pctWidth>0</wp14:pctWidth>
+            </wp14:sizeRelH>
+            <wp14:sizeRelV relativeFrom="page">
+              <wp14:pctHeight>0</wp14:pctHeight>
+            </wp14:sizeRelV>
+          </wp:anchor>
+        </w:drawing>
+      </w:r>
+      <w:r>
+        <w:rPr>
+          <w:rFonts w:ascii="Times New Roman" w:hAnsi="Times New Roman" w:cs="Times New Roman"/>
+          <w:sz w:val="28"/>
+          <w:szCs w:val="28"/>
+        </w:rPr>
+        <w:t>Шифрование:</w:t>
+      </w:r>
+    </w:p>
+    <w:p>
+      <w:pPr>
+        <w:spacing w:after="0"/>
+        <w:rPr>
+          <w:rFonts w:ascii="Times New Roman" w:hAnsi="Times New Roman" w:cs="Times New Roman"/>
+          <w:sz w:val="28"/>
+          <w:szCs w:val="28"/>
+        </w:rPr>
+      </w:pPr>
+    </w:p>
+    <w:p>
+      <w:pPr>
+        <w:spacing w:after="0"/>
+        <w:rPr>
+          <w:rFonts w:ascii="Times New Roman" w:hAnsi="Times New Roman" w:cs="Times New Roman"/>
+          <w:sz w:val="28"/>
+          <w:szCs w:val="28"/>
+        </w:rPr>
+      </w:pPr>
+    </w:p>
+    <w:p>
+      <w:pPr>
+        <w:spacing w:after="0"/>
+        <w:rPr>
+          <w:rFonts w:ascii="Times New Roman" w:hAnsi="Times New Roman" w:cs="Times New Roman"/>
+          <w:sz w:val="28"/>
+          <w:szCs w:val="28"/>
+        </w:rPr>
+      </w:pPr>
+    </w:p>
+    <w:p>
+      <w:pPr>
+        <w:spacing w:after="0"/>
+        <w:rPr>
+          <w:rFonts w:ascii="Times New Roman" w:hAnsi="Times New Roman" w:cs="Times New Roman"/>
+          <w:sz w:val="28"/>
+          <w:szCs w:val="28"/>
+        </w:rPr>
+      </w:pPr>
+    </w:p>
+    <w:p>
+      <w:pPr>
+        <w:spacing w:after="0"/>
+        <w:rPr>
+          <w:rFonts w:ascii="Times New Roman" w:hAnsi="Times New Roman" w:cs="Times New Roman"/>
+          <w:sz w:val="28"/>
+          <w:szCs w:val="28"/>
+        </w:rPr>
+      </w:pPr>
+    </w:p>
+    <w:p>
+      <w:pPr>
+        <w:spacing w:after="0"/>
+        <w:rPr>
+          <w:rFonts w:ascii="Times New Roman" w:hAnsi="Times New Roman" w:cs="Times New Roman"/>
+          <w:sz w:val="28"/>
+          <w:szCs w:val="28"/>
+        </w:rPr>
+      </w:pPr>
+    </w:p>
+    <w:p>
+      <w:pPr>
+        <w:spacing w:after="0"/>
+        <w:rPr>
+          <w:rFonts w:ascii="Times New Roman" w:hAnsi="Times New Roman" w:cs="Times New Roman"/>
+          <w:sz w:val="28"/>
+          <w:szCs w:val="28"/>
+        </w:rPr>
+      </w:pPr>
+    </w:p>
+    <w:p>
+      <w:pPr>
+        <w:spacing w:after="0"/>
+        <w:rPr>
+          <w:rFonts w:ascii="Times New Roman" w:hAnsi="Times New Roman" w:cs="Times New Roman"/>
+          <w:sz w:val="28"/>
+          <w:szCs w:val="28"/>
+        </w:rPr>
+      </w:pPr>
+    </w:p>
+    <w:p>
+      <w:pPr>
+        <w:spacing w:after="0"/>
+        <w:rPr>
+          <w:rFonts w:ascii="Times New Roman" w:hAnsi="Times New Roman" w:cs="Times New Roman"/>
+          <w:sz w:val="28"/>
+          <w:szCs w:val="28"/>
+        </w:rPr>
+      </w:pPr>
+      <w:r>
+        <w:rPr>
+          <w:rFonts w:ascii="Times New Roman" w:hAnsi="Times New Roman" w:cs="Times New Roman"/>
+          <w:sz w:val="28"/>
+          <w:szCs w:val="28"/>
+        </w:rPr>
+        <w:lastRenderedPageBreak/>
+        <w:t>Дешифрование:</w:t>
+      </w:r>
+    </w:p>
+    <w:p>
+      <w:pPr>
+        <w:rPr>
+          <w:rFonts w:ascii="Times New Roman" w:hAnsi="Times New Roman" w:cs="Times New Roman"/>
+          <w:sz w:val="28"/>
+          <w:szCs w:val="28"/>
+        </w:rPr>
+      </w:pPr>
+      <w:r>
+        <w:rPr>
+          <w:rFonts w:ascii="Times New Roman" w:hAnsi="Times New Roman" w:cs="Times New Roman"/>
+          <w:noProof/>
+          <w:sz w:val="28"/>
+          <w:szCs w:val="28"/>
+          <w14:ligatures w14:val="none"/>
+        </w:rPr>
+        <w:drawing>
+          <wp:inline distT="0" distB="0" distL="0" distR="0" wp14:anchorId="3B7B0589" wp14:editId="6F5C4F81">
+            <wp:extent cx="5940425" cy="2764155"/>
+            <wp:effectExtent l="0" t="0" r="3175" b="0"/>
+            <wp:docPr id="4" name="Рисунок 4" descr="Изображение выглядит как текст, программное обеспечение, Значок на компьютере, Операционная система&#10;&#10;AI-generated content may be incorrect."/>
+            <wp:cNvGraphicFramePr>
+              <a:graphicFrameLocks xmlns:a="http://schemas.openxmlformats.org/drawingml/2006/main" noChangeAspect="1"/>
+            </wp:cNvGraphicFramePr>
+            <a:graphic xmlns:a="http://schemas.openxmlformats.org/drawingml/2006/main">
+              <a:graphicData uri="http://schemas.openxmlformats.org/drawingml/2006/picture">
+                <pic:pic xmlns:pic="http://schemas.openxmlformats.org/drawingml/2006/picture">
+                  <pic:nvPicPr>
+                    <pic:cNvPr id="4" name="Рисунок 4" descr="Изображение выглядит как текст, программное обеспечение, Значок на компьютере, Операционная система&#10;&#10;AI-generated content may be incorrect."/>
+                    <pic:cNvPicPr/>
+                  </pic:nvPicPr>
+                  <pic:blipFill>
+                    <a:blip r:embed="rId6">
+                      <a:extLst>
+                        <a:ext uri="{28A0092B-C50C-407E-A947-70E740481C1C}">
+                          <a14:useLocalDpi xmlns:a14="http://schemas.microsoft.com/office/drawing/2010/main" val="0"/>
+                        </a:ext>
+                      </a:extLst>
+                    </a:blip>
+                    <a:stretch>
+                      <a:fillRect/>
+                    </a:stretch>
+                  </pic:blipFill>
+                  <pic:spPr>
+                    <a:xfrm>
+                      <a:off x="0" y="0"/>
+                      <a:ext cx="5940425" cy="2764155"/>
                     </a:xfrm>
                     <a:prstGeom prst="rect">
                       <a:avLst/>
@@ -806,6 +912,7 @@
     </w:p>
     <w:p>
       <w:pPr>
+        <w:spacing w:after="0"/>
         <w:rPr>
           <w:rFonts w:ascii="Times New Roman" w:hAnsi="Times New Roman" w:cs="Times New Roman"/>
           <w:sz w:val="28"/>
@@ -816,71 +923,340 @@
     </w:p>
     <w:p>
       <w:pPr>
+        <w:pStyle w:val="a3"/>
+        <w:numPr>
+          <w:ilvl w:val="0"/>
+          <w:numId w:val="3"/>
+        </w:numPr>
+        <w:spacing w:after="0"/>
+        <w:rPr>
+          <w:rFonts w:ascii="Times New Roman" w:hAnsi="Times New Roman" w:cs="Times New Roman"/>
+          <w:sz w:val="28"/>
+          <w:szCs w:val="28"/>
+        </w:rPr>
+      </w:pPr>
+      <w:r>
+        <w:rPr>
+          <w:rFonts w:ascii="Times New Roman" w:hAnsi="Times New Roman" w:cs="Times New Roman"/>
+          <w:sz w:val="28"/>
+          <w:szCs w:val="28"/>
+        </w:rPr>
+        <w:t>Значения</w:t>
+      </w:r>
+      <w:r>
         <w:rPr>
           <w:rFonts w:ascii="Times New Roman" w:hAnsi="Times New Roman" w:cs="Times New Roman"/>
           <w:sz w:val="28"/>
           <w:szCs w:val="28"/>
           <w:lang w:val="en-US"/>
         </w:rPr>
-      </w:pPr>
-    </w:p>
-    <w:p>
-      <w:pPr>
+        <w:t xml:space="preserve"> p, q, b: </w:t>
+      </w:r>
+      <w:r>
+        <w:rPr>
+          <w:rFonts w:ascii="Times New Roman" w:hAnsi="Times New Roman" w:cs="Times New Roman"/>
+          <w:sz w:val="28"/>
+          <w:szCs w:val="28"/>
+        </w:rPr>
+        <w:t>23</w:t>
+      </w:r>
+      <w:r>
         <w:rPr>
           <w:rFonts w:ascii="Times New Roman" w:hAnsi="Times New Roman" w:cs="Times New Roman"/>
           <w:sz w:val="28"/>
           <w:szCs w:val="28"/>
           <w:lang w:val="en-US"/>
         </w:rPr>
-      </w:pPr>
-    </w:p>
-    <w:p>
-      <w:pPr>
+        <w:t>, 35</w:t>
+      </w:r>
+      <w:r>
+        <w:rPr>
+          <w:rFonts w:ascii="Times New Roman" w:hAnsi="Times New Roman" w:cs="Times New Roman"/>
+          <w:sz w:val="28"/>
+          <w:szCs w:val="28"/>
+        </w:rPr>
+        <w:t>59</w:t>
+      </w:r>
+      <w:r>
         <w:rPr>
           <w:rFonts w:ascii="Times New Roman" w:hAnsi="Times New Roman" w:cs="Times New Roman"/>
           <w:sz w:val="28"/>
           <w:szCs w:val="28"/>
           <w:lang w:val="en-US"/>
         </w:rPr>
-      </w:pPr>
-    </w:p>
-    <w:p>
-      <w:pPr>
-        <w:rPr>
-          <w:rFonts w:ascii="Times New Roman" w:hAnsi="Times New Roman" w:cs="Times New Roman"/>
-          <w:sz w:val="28"/>
-          <w:szCs w:val="28"/>
-        </w:rPr>
-      </w:pPr>
-      <w:r>
-        <w:rPr>
-          <w:rFonts w:ascii="Times New Roman" w:hAnsi="Times New Roman" w:cs="Times New Roman"/>
-          <w:sz w:val="28"/>
-          <w:szCs w:val="28"/>
-        </w:rPr>
-        <w:lastRenderedPageBreak/>
-        <w:t>Дешифрование:</w:t>
-      </w:r>
-    </w:p>
-    <w:p>
-      <w:pPr>
-        <w:rPr>
-          <w:rFonts w:ascii="Times New Roman" w:hAnsi="Times New Roman" w:cs="Times New Roman"/>
-          <w:sz w:val="28"/>
-          <w:szCs w:val="28"/>
-        </w:rPr>
-      </w:pPr>
-      <w:r>
-        <w:rPr>
-          <w:rFonts w:ascii="Times New Roman" w:hAnsi="Times New Roman" w:cs="Times New Roman"/>
-          <w:sz w:val="28"/>
-          <w:szCs w:val="28"/>
+        <w:t xml:space="preserve">, </w:t>
+      </w:r>
+      <w:r>
+        <w:rPr>
+          <w:rFonts w:ascii="Times New Roman" w:hAnsi="Times New Roman" w:cs="Times New Roman"/>
+          <w:sz w:val="28"/>
+          <w:szCs w:val="28"/>
+        </w:rPr>
+        <w:t>4</w:t>
+      </w:r>
+    </w:p>
+    <w:p>
+      <w:pPr>
+        <w:spacing w:after="0"/>
+        <w:rPr>
+          <w:rFonts w:ascii="Times New Roman" w:hAnsi="Times New Roman" w:cs="Times New Roman"/>
+          <w:b/>
+          <w:sz w:val="28"/>
+          <w:szCs w:val="28"/>
+          <w:lang w:val="en-US"/>
+        </w:rPr>
+      </w:pPr>
+      <w:r>
+        <w:rPr>
+          <w:rFonts w:ascii="Times New Roman" w:hAnsi="Times New Roman" w:cs="Times New Roman"/>
+          <w:sz w:val="28"/>
+          <w:szCs w:val="28"/>
+        </w:rPr>
+        <w:t>Файл</w:t>
+      </w:r>
+      <w:r>
+        <w:rPr>
+          <w:rFonts w:ascii="Times New Roman" w:hAnsi="Times New Roman" w:cs="Times New Roman"/>
+          <w:sz w:val="28"/>
+          <w:szCs w:val="28"/>
+          <w:lang w:val="en-US"/>
+        </w:rPr>
+        <w:t xml:space="preserve"> </w:t>
+      </w:r>
+      <w:r>
+        <w:rPr>
+          <w:rFonts w:ascii="Times New Roman" w:hAnsi="Times New Roman" w:cs="Times New Roman"/>
+          <w:sz w:val="28"/>
+          <w:szCs w:val="28"/>
+        </w:rPr>
+        <w:t>ввода</w:t>
+      </w:r>
+      <w:r>
+        <w:rPr>
+          <w:rFonts w:ascii="Times New Roman" w:hAnsi="Times New Roman" w:cs="Times New Roman"/>
+          <w:sz w:val="28"/>
+          <w:szCs w:val="28"/>
+          <w:lang w:val="en-US"/>
+        </w:rPr>
+        <w:t xml:space="preserve">: </w:t>
+      </w:r>
+      <w:r>
+        <w:rPr>
+          <w:rFonts w:ascii="Times New Roman" w:hAnsi="Times New Roman" w:cs="Times New Roman"/>
+          <w:sz w:val="28"/>
+          <w:szCs w:val="28"/>
+          <w:lang w:val="en-US"/>
+        </w:rPr>
+        <w:t>picture</w:t>
+      </w:r>
+      <w:r>
+        <w:rPr>
+          <w:rFonts w:ascii="Times New Roman" w:hAnsi="Times New Roman" w:cs="Times New Roman"/>
+          <w:sz w:val="28"/>
+          <w:szCs w:val="28"/>
+          <w:lang w:val="en-US"/>
+        </w:rPr>
+        <w:t>.</w:t>
+      </w:r>
+      <w:r>
+        <w:rPr>
+          <w:rFonts w:ascii="Times New Roman" w:hAnsi="Times New Roman" w:cs="Times New Roman"/>
+          <w:sz w:val="28"/>
+          <w:szCs w:val="28"/>
+          <w:lang w:val="en-US"/>
+        </w:rPr>
+        <w:t>jpg</w:t>
+      </w:r>
+    </w:p>
+    <w:p>
+      <w:pPr>
+        <w:spacing w:after="0"/>
+        <w:rPr>
+          <w:rFonts w:ascii="Times New Roman" w:hAnsi="Times New Roman" w:cs="Times New Roman"/>
+          <w:sz w:val="28"/>
+          <w:szCs w:val="28"/>
+        </w:rPr>
+      </w:pPr>
+      <w:r>
+        <w:rPr>
+          <w:rFonts w:ascii="Times New Roman" w:hAnsi="Times New Roman" w:cs="Times New Roman"/>
+          <w:sz w:val="28"/>
+          <w:szCs w:val="28"/>
+        </w:rPr>
+        <w:t xml:space="preserve">Содержимое: </w:t>
+      </w:r>
+    </w:p>
+    <w:p>
+      <w:pPr>
+        <w:spacing w:after="0"/>
+        <w:rPr>
+          <w:rFonts w:ascii="Times New Roman" w:hAnsi="Times New Roman" w:cs="Times New Roman"/>
+          <w:sz w:val="28"/>
+          <w:szCs w:val="28"/>
+        </w:rPr>
+      </w:pPr>
+      <w:r>
+        <w:rPr>
+          <w:rFonts w:ascii="Times New Roman" w:hAnsi="Times New Roman" w:cs="Times New Roman"/>
+          <w:sz w:val="28"/>
+          <w:szCs w:val="28"/>
+        </w:rPr>
+        <w:t>255 216 255 255 19 203 69 120 105 102 0 0 77 77 0 42 0 0 0 8</w:t>
+      </w:r>
+    </w:p>
+    <w:p>
+      <w:pPr>
+        <w:spacing w:after="0"/>
+        <w:rPr>
+          <w:rFonts w:ascii="Times New Roman" w:hAnsi="Times New Roman" w:cs="Times New Roman"/>
+          <w:sz w:val="28"/>
+          <w:szCs w:val="28"/>
+        </w:rPr>
+      </w:pPr>
+      <w:r>
+        <w:rPr>
+          <w:rFonts w:ascii="Times New Roman" w:hAnsi="Times New Roman" w:cs="Times New Roman"/>
+          <w:sz w:val="28"/>
+          <w:szCs w:val="28"/>
+        </w:rPr>
+        <w:t>Файл</w:t>
+      </w:r>
+      <w:r>
+        <w:rPr>
+          <w:rFonts w:ascii="Times New Roman" w:hAnsi="Times New Roman" w:cs="Times New Roman"/>
+          <w:sz w:val="28"/>
+          <w:szCs w:val="28"/>
+        </w:rPr>
+        <w:t xml:space="preserve"> </w:t>
+      </w:r>
+      <w:r>
+        <w:rPr>
+          <w:rFonts w:ascii="Times New Roman" w:hAnsi="Times New Roman" w:cs="Times New Roman"/>
+          <w:sz w:val="28"/>
+          <w:szCs w:val="28"/>
+        </w:rPr>
+        <w:t>вывода</w:t>
+      </w:r>
+      <w:r>
+        <w:rPr>
+          <w:rFonts w:ascii="Times New Roman" w:hAnsi="Times New Roman" w:cs="Times New Roman"/>
+          <w:sz w:val="28"/>
+          <w:szCs w:val="28"/>
+        </w:rPr>
+        <w:t xml:space="preserve">: </w:t>
+      </w:r>
+      <w:proofErr w:type="spellStart"/>
+      <w:r>
+        <w:rPr>
+          <w:rFonts w:ascii="Times New Roman" w:hAnsi="Times New Roman" w:cs="Times New Roman"/>
+          <w:sz w:val="28"/>
+          <w:szCs w:val="28"/>
+          <w:lang w:val="en-US"/>
+        </w:rPr>
+        <w:t>newpicture</w:t>
+      </w:r>
+      <w:proofErr w:type="spellEnd"/>
+      <w:r>
+        <w:rPr>
+          <w:rFonts w:ascii="Times New Roman" w:hAnsi="Times New Roman" w:cs="Times New Roman"/>
+          <w:sz w:val="28"/>
+          <w:szCs w:val="28"/>
+        </w:rPr>
+        <w:t>.</w:t>
+      </w:r>
+      <w:r>
+        <w:rPr>
+          <w:rFonts w:ascii="Times New Roman" w:hAnsi="Times New Roman" w:cs="Times New Roman"/>
+          <w:sz w:val="28"/>
+          <w:szCs w:val="28"/>
+          <w:lang w:val="en-US"/>
+        </w:rPr>
+        <w:t>jpg</w:t>
+      </w:r>
+    </w:p>
+    <w:p>
+      <w:pPr>
+        <w:spacing w:after="0"/>
+        <w:rPr>
+          <w:rFonts w:ascii="Times New Roman" w:hAnsi="Times New Roman" w:cs="Times New Roman"/>
+          <w:sz w:val="28"/>
+          <w:szCs w:val="28"/>
+        </w:rPr>
+      </w:pPr>
+      <w:r>
+        <w:rPr>
+          <w:rFonts w:ascii="Times New Roman" w:hAnsi="Times New Roman" w:cs="Times New Roman"/>
+          <w:sz w:val="28"/>
+          <w:szCs w:val="28"/>
+        </w:rPr>
+        <w:t xml:space="preserve">Содержимое: </w:t>
+      </w:r>
+    </w:p>
+    <w:p>
+      <w:pPr>
+        <w:spacing w:after="0"/>
+        <w:rPr>
+          <w:rFonts w:ascii="Times New Roman" w:hAnsi="Times New Roman" w:cs="Times New Roman"/>
+          <w:sz w:val="28"/>
+          <w:szCs w:val="28"/>
+        </w:rPr>
+      </w:pPr>
+      <w:r>
+        <w:rPr>
+          <w:rFonts w:ascii="Times New Roman" w:hAnsi="Times New Roman" w:cs="Times New Roman"/>
+          <w:sz w:val="28"/>
+          <w:szCs w:val="28"/>
+        </w:rPr>
+        <w:t>66045 47520 66045 51525 437 42021 5037 14880 11445 10812 0 0 6237 6237 0 1932 0 0 0 96</w:t>
+      </w:r>
+    </w:p>
+    <w:p>
+      <w:pPr>
+        <w:spacing w:after="0"/>
+        <w:rPr>
+          <w:rFonts w:ascii="Times New Roman" w:hAnsi="Times New Roman" w:cs="Times New Roman"/>
+          <w:sz w:val="28"/>
+          <w:szCs w:val="28"/>
+        </w:rPr>
+      </w:pPr>
+      <w:r>
+        <w:rPr>
+          <w:rFonts w:ascii="Times New Roman" w:hAnsi="Times New Roman" w:cs="Times New Roman"/>
+          <w:sz w:val="28"/>
+          <w:szCs w:val="28"/>
+        </w:rPr>
+        <w:t>Шифрование:</w:t>
+      </w:r>
+    </w:p>
+    <w:p>
+      <w:pPr>
+        <w:rPr>
+          <w:rFonts w:ascii="Times New Roman" w:hAnsi="Times New Roman" w:cs="Times New Roman"/>
+          <w:sz w:val="28"/>
+          <w:szCs w:val="28"/>
+        </w:rPr>
+      </w:pPr>
+      <w:r>
+        <w:rPr>
+          <w:rFonts w:ascii="Times New Roman" w:hAnsi="Times New Roman" w:cs="Times New Roman"/>
+          <w:noProof/>
+          <w:sz w:val="28"/>
+          <w:szCs w:val="28"/>
+          <w14:ligatures w14:val="none"/>
         </w:rPr>
         <w:drawing>
-          <wp:inline distT="0" distB="0" distL="0" distR="0" wp14:anchorId="0403A5C3" wp14:editId="4C5BE9A6">
-            <wp:extent cx="5940425" cy="3615055"/>
-            <wp:effectExtent l="0" t="0" r="3175" b="4445"/>
-            <wp:docPr id="6" name="Рисунок 6"/>
+          <wp:anchor distT="0" distB="0" distL="114300" distR="114300" simplePos="0" relativeHeight="251659264" behindDoc="0" locked="0" layoutInCell="1" allowOverlap="1" wp14:anchorId="2F9727F7" wp14:editId="527DC1B9">
+            <wp:simplePos x="0" y="0"/>
+            <wp:positionH relativeFrom="column">
+              <wp:posOffset>1905</wp:posOffset>
+            </wp:positionH>
+            <wp:positionV relativeFrom="paragraph">
+              <wp:posOffset>1270</wp:posOffset>
+            </wp:positionV>
+            <wp:extent cx="5940425" cy="2747645"/>
+            <wp:effectExtent l="0" t="0" r="3175" b="0"/>
+            <wp:wrapTopAndBottom/>
+            <wp:docPr id="5" name="Рисунок 5" descr="Изображение выглядит как текст, программное обеспечение, Значок на компьютере, веб-страница&#10;&#10;AI-generated content may be incorrect."/>
             <wp:cNvGraphicFramePr>
               <a:graphicFrameLocks xmlns:a="http://schemas.openxmlformats.org/drawingml/2006/main" noChangeAspect="1"/>
             </wp:cNvGraphicFramePr>
@@ -888,11 +1264,17 @@
               <a:graphicData uri="http://schemas.openxmlformats.org/drawingml/2006/picture">
                 <pic:pic xmlns:pic="http://schemas.openxmlformats.org/drawingml/2006/picture">
                   <pic:nvPicPr>
-                    <pic:cNvPr id="1" name=""/>
+                    <pic:cNvPr id="5" name="Рисунок 5" descr="Изображение выглядит как текст, программное обеспечение, Значок на компьютере, веб-страница&#10;&#10;AI-generated content may be incorrect."/>
                     <pic:cNvPicPr/>
                   </pic:nvPicPr>
                   <pic:blipFill>
-                    <a:blip r:embed="rId6"/>
+                    <a:blip r:embed="rId7">
+                      <a:extLst>
+                        <a:ext uri="{28A0092B-C50C-407E-A947-70E740481C1C}">
+                          <a14:useLocalDpi xmlns:a14="http://schemas.microsoft.com/office/drawing/2010/main" val="0"/>
+                        </a:ext>
+                      </a:extLst>
+                    </a:blip>
                     <a:stretch>
                       <a:fillRect/>
                     </a:stretch>
@@ -900,7 +1282,117 @@
                   <pic:spPr>
                     <a:xfrm>
                       <a:off x="0" y="0"/>
-                      <a:ext cx="5940425" cy="3615055"/>
+                      <a:ext cx="5940425" cy="2747645"/>
+                    </a:xfrm>
+                    <a:prstGeom prst="rect">
+                      <a:avLst/>
+                    </a:prstGeom>
+                  </pic:spPr>
+                </pic:pic>
+              </a:graphicData>
+            </a:graphic>
+            <wp14:sizeRelH relativeFrom="page">
+              <wp14:pctWidth>0</wp14:pctWidth>
+            </wp14:sizeRelH>
+            <wp14:sizeRelV relativeFrom="page">
+              <wp14:pctHeight>0</wp14:pctHeight>
+            </wp14:sizeRelV>
+          </wp:anchor>
+        </w:drawing>
+      </w:r>
+    </w:p>
+    <w:p>
+      <w:pPr>
+        <w:rPr>
+          <w:rFonts w:ascii="Times New Roman" w:hAnsi="Times New Roman" w:cs="Times New Roman"/>
+          <w:sz w:val="28"/>
+          <w:szCs w:val="28"/>
+        </w:rPr>
+      </w:pPr>
+    </w:p>
+    <w:p>
+      <w:pPr>
+        <w:rPr>
+          <w:rFonts w:ascii="Times New Roman" w:hAnsi="Times New Roman" w:cs="Times New Roman"/>
+          <w:sz w:val="28"/>
+          <w:szCs w:val="28"/>
+        </w:rPr>
+      </w:pPr>
+    </w:p>
+    <w:p>
+      <w:pPr>
+        <w:rPr>
+          <w:rFonts w:ascii="Times New Roman" w:hAnsi="Times New Roman" w:cs="Times New Roman"/>
+          <w:sz w:val="28"/>
+          <w:szCs w:val="28"/>
+        </w:rPr>
+      </w:pPr>
+    </w:p>
+    <w:p>
+      <w:pPr>
+        <w:rPr>
+          <w:rFonts w:ascii="Times New Roman" w:hAnsi="Times New Roman" w:cs="Times New Roman"/>
+          <w:sz w:val="28"/>
+          <w:szCs w:val="28"/>
+        </w:rPr>
+      </w:pPr>
+      <w:r>
+        <w:rPr>
+          <w:rFonts w:ascii="Times New Roman" w:hAnsi="Times New Roman" w:cs="Times New Roman"/>
+          <w:sz w:val="28"/>
+          <w:szCs w:val="28"/>
+        </w:rPr>
+        <w:lastRenderedPageBreak/>
+        <w:t>Дешифрование:</w:t>
+      </w:r>
+    </w:p>
+    <w:p>
+      <w:pPr>
+        <w:rPr>
+          <w:rFonts w:ascii="Times New Roman" w:hAnsi="Times New Roman" w:cs="Times New Roman"/>
+          <w:sz w:val="28"/>
+          <w:szCs w:val="28"/>
+        </w:rPr>
+      </w:pPr>
+      <w:r>
+        <w:rPr>
+          <w:rFonts w:ascii="Times New Roman" w:hAnsi="Times New Roman" w:cs="Times New Roman"/>
+          <w:noProof/>
+          <w:sz w:val="28"/>
+          <w:szCs w:val="28"/>
+          <w14:ligatures w14:val="none"/>
+        </w:rPr>
+        <w:drawing>
+          <wp:inline distT="0" distB="0" distL="0" distR="0" wp14:anchorId="692EEBDC" wp14:editId="75AA8430">
+            <wp:extent cx="5940425" cy="2749550"/>
+            <wp:effectExtent l="0" t="0" r="3175" b="0"/>
+            <wp:docPr id="9" name="Рисунок 9" descr="Изображение выглядит как текст, снимок экрана, программное обеспечение, Значок на компьютере&#10;&#10;AI-generated content may be incorrect."/>
+            <wp:cNvGraphicFramePr>
+              <a:graphicFrameLocks xmlns:a="http://schemas.openxmlformats.org/drawingml/2006/main" noChangeAspect="1"/>
+            </wp:cNvGraphicFramePr>
+            <a:graphic xmlns:a="http://schemas.openxmlformats.org/drawingml/2006/main">
+              <a:graphicData uri="http://schemas.openxmlformats.org/drawingml/2006/picture">
+                <pic:pic xmlns:pic="http://schemas.openxmlformats.org/drawingml/2006/picture">
+                  <pic:nvPicPr>
+                    <pic:cNvPr id="9" name="Рисунок 9" descr="Изображение выглядит как текст, снимок экрана, программное обеспечение, Значок на компьютере&#10;&#10;AI-generated content may be incorrect."/>
+                    <pic:cNvPicPr/>
+                  </pic:nvPicPr>
+                  <pic:blipFill>
+                    <a:blip r:embed="rId8">
+                      <a:extLst>
+                        <a:ext uri="{28A0092B-C50C-407E-A947-70E740481C1C}">
+                          <a14:useLocalDpi xmlns:a14="http://schemas.microsoft.com/office/drawing/2010/main" val="0"/>
+                        </a:ext>
+                      </a:extLst>
+                    </a:blip>
+                    <a:stretch>
+                      <a:fillRect/>
+                    </a:stretch>
+                  </pic:blipFill>
+                  <pic:spPr>
+                    <a:xfrm>
+                      <a:off x="0" y="0"/>
+                      <a:ext cx="5940425" cy="2749550"/>
                     </a:xfrm>
                     <a:prstGeom prst="rect">
                       <a:avLst/>
@@ -915,431 +1407,20 @@
     </w:p>
     <w:p>
       <w:pPr>
-        <w:spacing w:after="0"/>
-        <w:rPr>
-          <w:rFonts w:ascii="Times New Roman" w:hAnsi="Times New Roman" w:cs="Times New Roman"/>
-          <w:sz w:val="28"/>
-          <w:szCs w:val="28"/>
-          <w:lang w:val="en-US"/>
-        </w:rPr>
-      </w:pPr>
-    </w:p>
-    <w:p>
-      <w:pPr>
-        <w:spacing w:after="0"/>
-        <w:rPr>
-          <w:rFonts w:ascii="Times New Roman" w:hAnsi="Times New Roman" w:cs="Times New Roman"/>
-          <w:sz w:val="28"/>
-          <w:szCs w:val="28"/>
-        </w:rPr>
-      </w:pPr>
-      <w:r>
-        <w:rPr>
-          <w:rFonts w:ascii="Times New Roman" w:hAnsi="Times New Roman" w:cs="Times New Roman"/>
-          <w:sz w:val="28"/>
-          <w:szCs w:val="28"/>
-        </w:rPr>
-        <w:t>2</w:t>
-      </w:r>
-      <w:r>
-        <w:rPr>
-          <w:rFonts w:ascii="Times New Roman" w:hAnsi="Times New Roman" w:cs="Times New Roman"/>
-          <w:sz w:val="28"/>
-          <w:szCs w:val="28"/>
-        </w:rPr>
-        <w:t xml:space="preserve">.Состояние регистра: </w:t>
-      </w:r>
-    </w:p>
-    <w:p>
-      <w:pPr>
-        <w:spacing w:after="0"/>
-        <w:rPr>
-          <w:rFonts w:ascii="Times New Roman" w:hAnsi="Times New Roman" w:cs="Times New Roman"/>
-          <w:sz w:val="28"/>
-          <w:szCs w:val="28"/>
-        </w:rPr>
-      </w:pPr>
-      <w:r>
-        <w:rPr>
-          <w:rFonts w:ascii="Times New Roman" w:hAnsi="Times New Roman" w:cs="Times New Roman"/>
-          <w:sz w:val="28"/>
-          <w:szCs w:val="28"/>
-        </w:rPr>
-        <w:t>11111111111111111111111111111111111111</w:t>
-      </w:r>
-      <w:r>
-        <w:rPr>
-          <w:rFonts w:ascii="Times New Roman" w:hAnsi="Times New Roman" w:cs="Times New Roman"/>
-          <w:sz w:val="28"/>
-          <w:szCs w:val="28"/>
-        </w:rPr>
-        <w:t>11</w:t>
-      </w:r>
-    </w:p>
-    <w:p>
-      <w:pPr>
-        <w:spacing w:after="0"/>
-        <w:rPr>
-          <w:rFonts w:ascii="Times New Roman" w:hAnsi="Times New Roman" w:cs="Times New Roman"/>
-          <w:b/>
-          <w:sz w:val="28"/>
-          <w:szCs w:val="28"/>
-        </w:rPr>
-      </w:pPr>
-      <w:r>
-        <w:rPr>
-          <w:rFonts w:ascii="Times New Roman" w:hAnsi="Times New Roman" w:cs="Times New Roman"/>
-          <w:sz w:val="28"/>
-          <w:szCs w:val="28"/>
-        </w:rPr>
-        <w:t>Файл</w:t>
-      </w:r>
-      <w:r>
-        <w:rPr>
-          <w:rFonts w:ascii="Times New Roman" w:hAnsi="Times New Roman" w:cs="Times New Roman"/>
-          <w:sz w:val="28"/>
-          <w:szCs w:val="28"/>
-        </w:rPr>
-        <w:t xml:space="preserve"> </w:t>
-      </w:r>
-      <w:r>
-        <w:rPr>
-          <w:rFonts w:ascii="Times New Roman" w:hAnsi="Times New Roman" w:cs="Times New Roman"/>
-          <w:sz w:val="28"/>
-          <w:szCs w:val="28"/>
-        </w:rPr>
-        <w:t>ввода</w:t>
-      </w:r>
-      <w:r>
-        <w:rPr>
-          <w:rFonts w:ascii="Times New Roman" w:hAnsi="Times New Roman" w:cs="Times New Roman"/>
-          <w:sz w:val="28"/>
-          <w:szCs w:val="28"/>
-        </w:rPr>
-        <w:t xml:space="preserve">: </w:t>
-      </w:r>
-      <w:r>
-        <w:rPr>
-          <w:rFonts w:ascii="Times New Roman" w:hAnsi="Times New Roman" w:cs="Times New Roman"/>
-          <w:sz w:val="28"/>
-          <w:szCs w:val="28"/>
-          <w:lang w:val="en-US"/>
-        </w:rPr>
-        <w:t>picture</w:t>
-      </w:r>
-      <w:r>
-        <w:rPr>
-          <w:rFonts w:ascii="Times New Roman" w:hAnsi="Times New Roman" w:cs="Times New Roman"/>
-          <w:sz w:val="28"/>
-          <w:szCs w:val="28"/>
-        </w:rPr>
-        <w:t>.</w:t>
-      </w:r>
-      <w:r>
-        <w:rPr>
-          <w:rFonts w:ascii="Times New Roman" w:hAnsi="Times New Roman" w:cs="Times New Roman"/>
-          <w:sz w:val="28"/>
-          <w:szCs w:val="28"/>
-          <w:lang w:val="en-US"/>
-        </w:rPr>
-        <w:t>jpg</w:t>
-      </w:r>
-    </w:p>
-    <w:p>
-      <w:pPr>
-        <w:spacing w:after="0"/>
-        <w:rPr>
-          <w:rFonts w:ascii="Times New Roman" w:hAnsi="Times New Roman" w:cs="Times New Roman"/>
-          <w:sz w:val="28"/>
-          <w:szCs w:val="28"/>
-          <w:lang w:val="en-US"/>
-        </w:rPr>
-      </w:pPr>
-      <w:r>
-        <w:rPr>
-          <w:rFonts w:ascii="Times New Roman" w:hAnsi="Times New Roman" w:cs="Times New Roman"/>
-          <w:sz w:val="28"/>
-          <w:szCs w:val="28"/>
-        </w:rPr>
-        <w:t xml:space="preserve">Содержимое: </w:t>
-      </w:r>
-      <w:r>
-        <w:rPr>
-          <w:rFonts w:ascii="Times New Roman" w:hAnsi="Times New Roman" w:cs="Times New Roman"/>
-          <w:sz w:val="28"/>
-          <w:szCs w:val="28"/>
-        </w:rPr>
-        <w:t>11111111_11011000_11111111_11100001_00010011_11001011_01000101_01111000_01101001_01100110_00000000_00000000-----10010100_00011100_11001110_01110011_11110100_11110100_11010101_00000100_01111111_11111111_11011001</w:t>
-      </w:r>
-    </w:p>
-    <w:p>
-      <w:pPr>
-        <w:spacing w:after="0"/>
-        <w:rPr>
-          <w:rFonts w:ascii="Times New Roman" w:hAnsi="Times New Roman" w:cs="Times New Roman"/>
-          <w:sz w:val="28"/>
-          <w:szCs w:val="28"/>
-        </w:rPr>
-      </w:pPr>
-      <w:r>
-        <w:rPr>
-          <w:rFonts w:ascii="Times New Roman" w:hAnsi="Times New Roman" w:cs="Times New Roman"/>
-          <w:sz w:val="28"/>
-          <w:szCs w:val="28"/>
-        </w:rPr>
-        <w:t>Сгенерированный ключ:</w:t>
-      </w:r>
-    </w:p>
-    <w:p>
-      <w:pPr>
-        <w:spacing w:after="0"/>
-        <w:rPr>
-          <w:rFonts w:ascii="Times New Roman" w:hAnsi="Times New Roman" w:cs="Times New Roman"/>
-          <w:sz w:val="28"/>
-          <w:szCs w:val="28"/>
-          <w:lang w:val="en-US"/>
-        </w:rPr>
-      </w:pPr>
-      <w:r>
-        <w:rPr>
-          <w:rFonts w:ascii="Times New Roman" w:hAnsi="Times New Roman" w:cs="Times New Roman"/>
-          <w:sz w:val="28"/>
-          <w:szCs w:val="28"/>
-        </w:rPr>
-        <w:t>11111111_11111111_11111111_11111111_11111111_00110011_00110011_00101010_10101010_10101001_01101001_01101001-----10001111_01000000_11101001_01010100_01100111_00100110_11011001_01101111_01100001_11111110_00111110</w:t>
-      </w:r>
-    </w:p>
-    <w:p>
-      <w:pPr>
-        <w:spacing w:after="0"/>
-        <w:rPr>
-          <w:rFonts w:ascii="Times New Roman" w:hAnsi="Times New Roman" w:cs="Times New Roman"/>
-          <w:sz w:val="28"/>
-          <w:szCs w:val="28"/>
-        </w:rPr>
-      </w:pPr>
-      <w:r>
-        <w:rPr>
-          <w:rFonts w:ascii="Times New Roman" w:hAnsi="Times New Roman" w:cs="Times New Roman"/>
-          <w:sz w:val="28"/>
-          <w:szCs w:val="28"/>
-        </w:rPr>
-        <w:t>Файл</w:t>
-      </w:r>
-      <w:r>
-        <w:rPr>
-          <w:rFonts w:ascii="Times New Roman" w:hAnsi="Times New Roman" w:cs="Times New Roman"/>
-          <w:sz w:val="28"/>
-          <w:szCs w:val="28"/>
-        </w:rPr>
-        <w:t xml:space="preserve"> </w:t>
-      </w:r>
-      <w:r>
-        <w:rPr>
-          <w:rFonts w:ascii="Times New Roman" w:hAnsi="Times New Roman" w:cs="Times New Roman"/>
-          <w:sz w:val="28"/>
-          <w:szCs w:val="28"/>
-        </w:rPr>
-        <w:t>вывода</w:t>
-      </w:r>
-      <w:r>
-        <w:rPr>
-          <w:rFonts w:ascii="Times New Roman" w:hAnsi="Times New Roman" w:cs="Times New Roman"/>
-          <w:sz w:val="28"/>
-          <w:szCs w:val="28"/>
-        </w:rPr>
-        <w:t xml:space="preserve">: </w:t>
-      </w:r>
-      <w:r>
-        <w:rPr>
-          <w:rFonts w:ascii="Times New Roman" w:hAnsi="Times New Roman" w:cs="Times New Roman"/>
-          <w:sz w:val="28"/>
-          <w:szCs w:val="28"/>
-          <w:lang w:val="en-US"/>
-        </w:rPr>
-        <w:t>newpicture</w:t>
-      </w:r>
-      <w:r>
-        <w:rPr>
-          <w:rFonts w:ascii="Times New Roman" w:hAnsi="Times New Roman" w:cs="Times New Roman"/>
-          <w:sz w:val="28"/>
-          <w:szCs w:val="28"/>
-        </w:rPr>
-        <w:t>.</w:t>
-      </w:r>
-      <w:r>
-        <w:rPr>
-          <w:rFonts w:ascii="Times New Roman" w:hAnsi="Times New Roman" w:cs="Times New Roman"/>
-          <w:sz w:val="28"/>
-          <w:szCs w:val="28"/>
-          <w:lang w:val="en-US"/>
-        </w:rPr>
-        <w:t>jpg</w:t>
-      </w:r>
-    </w:p>
-    <w:p>
-      <w:pPr>
-        <w:spacing w:after="0"/>
-        <w:rPr>
-          <w:rFonts w:ascii="Times New Roman" w:hAnsi="Times New Roman" w:cs="Times New Roman"/>
-          <w:sz w:val="28"/>
-          <w:szCs w:val="28"/>
-          <w:lang w:val="en-US"/>
-        </w:rPr>
-      </w:pPr>
-      <w:r>
-        <w:rPr>
-          <w:rFonts w:ascii="Times New Roman" w:hAnsi="Times New Roman" w:cs="Times New Roman"/>
-          <w:sz w:val="28"/>
-          <w:szCs w:val="28"/>
-        </w:rPr>
-        <w:t xml:space="preserve">Содержимое: </w:t>
-      </w:r>
-      <w:r>
-        <w:rPr>
-          <w:rFonts w:ascii="Times New Roman" w:hAnsi="Times New Roman" w:cs="Times New Roman"/>
-          <w:sz w:val="28"/>
-          <w:szCs w:val="28"/>
-        </w:rPr>
-        <w:t>00000000_00100111_00000000_00011110_11101100_11111000_01110110_01010010_11000011_11001111_01101001_01101001-----00011011_01011100_00100111_00100111_10010011_11010010_00001100_01101011_00011110_00000001_11100111</w:t>
-      </w:r>
-    </w:p>
-    <w:p>
-      <w:pPr>
-        <w:spacing w:after="0"/>
-        <w:rPr>
-          <w:rFonts w:ascii="Times New Roman" w:hAnsi="Times New Roman" w:cs="Times New Roman"/>
-          <w:sz w:val="28"/>
-          <w:szCs w:val="28"/>
-        </w:rPr>
-      </w:pPr>
-      <w:r>
-        <w:rPr>
-          <w:rFonts w:ascii="Times New Roman" w:hAnsi="Times New Roman" w:cs="Times New Roman"/>
-          <w:sz w:val="28"/>
-          <w:szCs w:val="28"/>
-        </w:rPr>
-        <w:t>Шифрование:</w:t>
-      </w:r>
-    </w:p>
-    <w:p>
-      <w:pPr>
-        <w:rPr>
-          <w:rFonts w:ascii="Times New Roman" w:hAnsi="Times New Roman" w:cs="Times New Roman"/>
-          <w:sz w:val="28"/>
-          <w:szCs w:val="28"/>
-        </w:rPr>
-      </w:pPr>
-      <w:r>
-        <w:rPr>
-          <w:rFonts w:ascii="Times New Roman" w:hAnsi="Times New Roman" w:cs="Times New Roman"/>
-          <w:sz w:val="28"/>
-          <w:szCs w:val="28"/>
-        </w:rPr>
-        <w:lastRenderedPageBreak/>
-        <w:drawing>
-          <wp:inline distT="0" distB="0" distL="0" distR="0" wp14:anchorId="0BBA3ACC" wp14:editId="6F1EEABE">
-            <wp:extent cx="5940425" cy="4086860"/>
-            <wp:effectExtent l="0" t="0" r="3175" b="8890"/>
-            <wp:docPr id="7" name="Рисунок 7"/>
-            <wp:cNvGraphicFramePr>
-              <a:graphicFrameLocks xmlns:a="http://schemas.openxmlformats.org/drawingml/2006/main" noChangeAspect="1"/>
-            </wp:cNvGraphicFramePr>
-            <a:graphic xmlns:a="http://schemas.openxmlformats.org/drawingml/2006/main">
-              <a:graphicData uri="http://schemas.openxmlformats.org/drawingml/2006/picture">
-                <pic:pic xmlns:pic="http://schemas.openxmlformats.org/drawingml/2006/picture">
-                  <pic:nvPicPr>
-                    <pic:cNvPr id="1" name=""/>
-                    <pic:cNvPicPr/>
-                  </pic:nvPicPr>
-                  <pic:blipFill>
-                    <a:blip r:embed="rId7"/>
-                    <a:stretch>
-                      <a:fillRect/>
-                    </a:stretch>
-                  </pic:blipFill>
-                  <pic:spPr>
-                    <a:xfrm>
-                      <a:off x="0" y="0"/>
-                      <a:ext cx="5940425" cy="4086860"/>
-                    </a:xfrm>
-                    <a:prstGeom prst="rect">
-                      <a:avLst/>
-                    </a:prstGeom>
-                  </pic:spPr>
-                </pic:pic>
-              </a:graphicData>
-            </a:graphic>
-          </wp:inline>
-        </w:drawing>
-      </w:r>
-    </w:p>
-    <w:p>
-      <w:pPr>
-        <w:rPr>
-          <w:rFonts w:ascii="Times New Roman" w:hAnsi="Times New Roman" w:cs="Times New Roman"/>
-          <w:sz w:val="28"/>
-          <w:szCs w:val="28"/>
-        </w:rPr>
-      </w:pPr>
-      <w:r>
-        <w:rPr>
-          <w:rFonts w:ascii="Times New Roman" w:hAnsi="Times New Roman" w:cs="Times New Roman"/>
-          <w:sz w:val="28"/>
-          <w:szCs w:val="28"/>
-        </w:rPr>
-        <w:t>Дешифрование:</w:t>
-      </w:r>
-    </w:p>
-    <w:p>
-      <w:pPr>
-        <w:rPr>
-          <w:rFonts w:ascii="Times New Roman" w:hAnsi="Times New Roman" w:cs="Times New Roman"/>
-          <w:sz w:val="28"/>
-          <w:szCs w:val="28"/>
-        </w:rPr>
-      </w:pPr>
-      <w:r>
-        <w:rPr>
-          <w:rFonts w:ascii="Times New Roman" w:hAnsi="Times New Roman" w:cs="Times New Roman"/>
-          <w:sz w:val="28"/>
-          <w:szCs w:val="28"/>
-        </w:rPr>
-        <w:drawing>
-          <wp:inline distT="0" distB="0" distL="0" distR="0" wp14:anchorId="51409455" wp14:editId="0DBDD22D">
-            <wp:extent cx="5940425" cy="3854450"/>
-            <wp:effectExtent l="0" t="0" r="3175" b="0"/>
-            <wp:docPr id="8" name="Рисунок 8"/>
-            <wp:cNvGraphicFramePr>
-              <a:graphicFrameLocks xmlns:a="http://schemas.openxmlformats.org/drawingml/2006/main" noChangeAspect="1"/>
-            </wp:cNvGraphicFramePr>
-            <a:graphic xmlns:a="http://schemas.openxmlformats.org/drawingml/2006/main">
-              <a:graphicData uri="http://schemas.openxmlformats.org/drawingml/2006/picture">
-                <pic:pic xmlns:pic="http://schemas.openxmlformats.org/drawingml/2006/picture">
-                  <pic:nvPicPr>
-                    <pic:cNvPr id="1" name=""/>
-                    <pic:cNvPicPr/>
-                  </pic:nvPicPr>
-                  <pic:blipFill>
-                    <a:blip r:embed="rId8"/>
-                    <a:stretch>
-                      <a:fillRect/>
-                    </a:stretch>
-                  </pic:blipFill>
-                  <pic:spPr>
-                    <a:xfrm>
-                      <a:off x="0" y="0"/>
-                      <a:ext cx="5940425" cy="3854450"/>
-                    </a:xfrm>
-                    <a:prstGeom prst="rect">
-                      <a:avLst/>
-                    </a:prstGeom>
-                  </pic:spPr>
-                </pic:pic>
-              </a:graphicData>
-            </a:graphic>
-          </wp:inline>
-        </w:drawing>
+        <w:rPr>
+          <w:rFonts w:ascii="Times New Roman" w:hAnsi="Times New Roman" w:cs="Times New Roman"/>
+          <w:sz w:val="28"/>
+          <w:szCs w:val="28"/>
+        </w:rPr>
+      </w:pPr>
+      <w:r>
+        <w:rPr>
+          <w:rFonts w:ascii="Times New Roman" w:hAnsi="Times New Roman" w:cs="Times New Roman"/>
+          <w:noProof/>
+          <w:sz w:val="28"/>
+          <w:szCs w:val="28"/>
+        </w:rPr>
+        <w:t>Тесты пройдены.</w:t>
       </w:r>
     </w:p>
     <w:sectPr>
@@ -1355,6 +1436,184 @@
 <file path=word/numbering.xml><?xml version="1.0" encoding="utf-8"?>
 <w:numbering xmlns:wpc="http://schemas.microsoft.com/office/word/2010/wordprocessingCanvas" xmlns:cx="http://schemas.microsoft.com/office/drawing/2014/chartex" xmlns:cx1="http://schemas.microsoft.com/office/drawing/2015/9/8/chartex" xmlns:cx2="http://schemas.microsoft.com/office/drawing/2015/10/21/chartex" xmlns:cx3="http://schemas.microsoft.com/office/drawing/2016/5/9/chartex" xmlns:cx4="http://schemas.microsoft.com/office/drawing/2016/5/10/chartex" xmlns:cx5="http://schemas.microsoft.com/office/drawing/2016/5/11/chartex" xmlns:cx6="http://schemas.microsoft.com/office/drawing/2016/5/12/chartex" xmlns:cx7="http://schemas.microsoft.com/office/drawing/2016/5/13/chartex" xmlns:cx8="http://schemas.microsoft.com/office/drawing/2016/5/14/chartex" xmlns:mc="http://schemas.openxmlformats.org/markup-compatibility/2006" xmlns:aink="http://schemas.microsoft.com/office/drawing/2016/ink" xmlns:am3d="http://schemas.microsoft.com/office/drawing/2017/model3d" xmlns:o="urn:schemas-microsoft-com:office:office" xmlns:oel="http://schemas.microsoft.com/office/2019/extlst" xmlns:r="http://schemas.openxmlformats.org/officeDocument/2006/relationships" xmlns:m="http://schemas.openxmlformats.org/officeDocument/2006/math" xmlns:v="urn:schemas-microsoft-com:vml" xmlns:wp14="http://schemas.microsoft.com/office/word/2010/wordprocessingDrawing" xmlns:wp="http://schemas.openxmlformats.org/drawingml/2006/wordprocessingDrawing" xmlns:w10="urn:schemas-microsoft-com:office:word" xmlns:w="http://schemas.openxmlformats.org/wordprocessingml/2006/main" xmlns:w14="http://schemas.microsoft.com/office/word/2010/wordml" xmlns:w15="http://schemas.microsoft.com/office/word/2012/wordml" xmlns:w16cex="http://schemas.microsoft.com/office/word/2018/wordml/cex" xmlns:w16cid="http://schemas.microsoft.com/office/word/2016/wordml/cid" xmlns:w16="http://schemas.microsoft.com/office/word/2018/wordml" xmlns:w16sdtdh="http://schemas.microsoft.com/office/word/2020/wordml/sdtdatahash" xmlns:w16se="http://schemas.microsoft.com/office/word/2015/wordml/symex" xmlns:wpg="http://schemas.microsoft.com/office/word/2010/wordprocessingGroup" xmlns:wpi="http://schemas.microsoft.com/office/word/2010/wordprocessingInk" xmlns:wne="http://schemas.microsoft.com/office/word/2006/wordml" xmlns:wps="http://schemas.microsoft.com/office/word/2010/wordprocessingShape" mc:Ignorable="w14 w15 w16se w16cid w16 w16cex w16sdtdh wp14">
   <w:abstractNum w:abstractNumId="0" w15:restartNumberingAfterBreak="0">
+    <w:nsid w:val="0919259B"/>
+    <w:multiLevelType w:val="hybridMultilevel"/>
+    <w:tmpl w:val="0CAEBE86"/>
+    <w:lvl w:ilvl="0" w:tplc="0C00000F">
+      <w:start w:val="1"/>
+      <w:numFmt w:val="decimal"/>
+      <w:lvlText w:val="%1."/>
+      <w:lvlJc w:val="left"/>
+      <w:pPr>
+        <w:ind w:left="720" w:hanging="360"/>
+      </w:pPr>
+      <w:rPr>
+        <w:rFonts w:hint="default"/>
+      </w:rPr>
+    </w:lvl>
+    <w:lvl w:ilvl="1" w:tplc="0C000019" w:tentative="1">
+      <w:start w:val="1"/>
+      <w:numFmt w:val="lowerLetter"/>
+      <w:lvlText w:val="%2."/>
+      <w:lvlJc w:val="left"/>
+      <w:pPr>
+        <w:ind w:left="1440" w:hanging="360"/>
+      </w:pPr>
+    </w:lvl>
+    <w:lvl w:ilvl="2" w:tplc="0C00001B" w:tentative="1">
+      <w:start w:val="1"/>
+      <w:numFmt w:val="lowerRoman"/>
+      <w:lvlText w:val="%3."/>
+      <w:lvlJc w:val="right"/>
+      <w:pPr>
+        <w:ind w:left="2160" w:hanging="180"/>
+      </w:pPr>
+    </w:lvl>
+    <w:lvl w:ilvl="3" w:tplc="0C00000F" w:tentative="1">
+      <w:start w:val="1"/>
+      <w:numFmt w:val="decimal"/>
+      <w:lvlText w:val="%4."/>
+      <w:lvlJc w:val="left"/>
+      <w:pPr>
+        <w:ind w:left="2880" w:hanging="360"/>
+      </w:pPr>
+    </w:lvl>
+    <w:lvl w:ilvl="4" w:tplc="0C000019" w:tentative="1">
+      <w:start w:val="1"/>
+      <w:numFmt w:val="lowerLetter"/>
+      <w:lvlText w:val="%5."/>
+      <w:lvlJc w:val="left"/>
+      <w:pPr>
+        <w:ind w:left="3600" w:hanging="360"/>
+      </w:pPr>
+    </w:lvl>
+    <w:lvl w:ilvl="5" w:tplc="0C00001B" w:tentative="1">
+      <w:start w:val="1"/>
+      <w:numFmt w:val="lowerRoman"/>
+      <w:lvlText w:val="%6."/>
+      <w:lvlJc w:val="right"/>
+      <w:pPr>
+        <w:ind w:left="4320" w:hanging="180"/>
+      </w:pPr>
+    </w:lvl>
+    <w:lvl w:ilvl="6" w:tplc="0C00000F" w:tentative="1">
+      <w:start w:val="1"/>
+      <w:numFmt w:val="decimal"/>
+      <w:lvlText w:val="%7."/>
+      <w:lvlJc w:val="left"/>
+      <w:pPr>
+        <w:ind w:left="5040" w:hanging="360"/>
+      </w:pPr>
+    </w:lvl>
+    <w:lvl w:ilvl="7" w:tplc="0C000019" w:tentative="1">
+      <w:start w:val="1"/>
+      <w:numFmt w:val="lowerLetter"/>
+      <w:lvlText w:val="%8."/>
+      <w:lvlJc w:val="left"/>
+      <w:pPr>
+        <w:ind w:left="5760" w:hanging="360"/>
+      </w:pPr>
+    </w:lvl>
+    <w:lvl w:ilvl="8" w:tplc="0C00001B" w:tentative="1">
+      <w:start w:val="1"/>
+      <w:numFmt w:val="lowerRoman"/>
+      <w:lvlText w:val="%9."/>
+      <w:lvlJc w:val="right"/>
+      <w:pPr>
+        <w:ind w:left="6480" w:hanging="180"/>
+      </w:pPr>
+    </w:lvl>
+  </w:abstractNum>
+  <w:abstractNum w:abstractNumId="1" w15:restartNumberingAfterBreak="0">
+    <w:nsid w:val="4D917E6F"/>
+    <w:multiLevelType w:val="hybridMultilevel"/>
+    <w:tmpl w:val="78165A38"/>
+    <w:lvl w:ilvl="0" w:tplc="0C00000F">
+      <w:start w:val="1"/>
+      <w:numFmt w:val="decimal"/>
+      <w:lvlText w:val="%1."/>
+      <w:lvlJc w:val="left"/>
+      <w:pPr>
+        <w:ind w:left="720" w:hanging="360"/>
+      </w:pPr>
+      <w:rPr>
+        <w:rFonts w:hint="default"/>
+      </w:rPr>
+    </w:lvl>
+    <w:lvl w:ilvl="1" w:tplc="0C000019" w:tentative="1">
+      <w:start w:val="1"/>
+      <w:numFmt w:val="lowerLetter"/>
+      <w:lvlText w:val="%2."/>
+      <w:lvlJc w:val="left"/>
+      <w:pPr>
+        <w:ind w:left="1440" w:hanging="360"/>
+      </w:pPr>
+    </w:lvl>
+    <w:lvl w:ilvl="2" w:tplc="0C00001B" w:tentative="1">
+      <w:start w:val="1"/>
+      <w:numFmt w:val="lowerRoman"/>
+      <w:lvlText w:val="%3."/>
+      <w:lvlJc w:val="right"/>
+      <w:pPr>
+        <w:ind w:left="2160" w:hanging="180"/>
+      </w:pPr>
+    </w:lvl>
+    <w:lvl w:ilvl="3" w:tplc="0C00000F" w:tentative="1">
+      <w:start w:val="1"/>
+      <w:numFmt w:val="decimal"/>
+      <w:lvlText w:val="%4."/>
+      <w:lvlJc w:val="left"/>
+      <w:pPr>
+        <w:ind w:left="2880" w:hanging="360"/>
+      </w:pPr>
+    </w:lvl>
+    <w:lvl w:ilvl="4" w:tplc="0C000019" w:tentative="1">
+      <w:start w:val="1"/>
+      <w:numFmt w:val="lowerLetter"/>
+      <w:lvlText w:val="%5."/>
+      <w:lvlJc w:val="left"/>
+      <w:pPr>
+        <w:ind w:left="3600" w:hanging="360"/>
+      </w:pPr>
+    </w:lvl>
+    <w:lvl w:ilvl="5" w:tplc="0C00001B" w:tentative="1">
+      <w:start w:val="1"/>
+      <w:numFmt w:val="lowerRoman"/>
+      <w:lvlText w:val="%6."/>
+      <w:lvlJc w:val="right"/>
+      <w:pPr>
+        <w:ind w:left="4320" w:hanging="180"/>
+      </w:pPr>
+    </w:lvl>
+    <w:lvl w:ilvl="6" w:tplc="0C00000F" w:tentative="1">
+      <w:start w:val="1"/>
+      <w:numFmt w:val="decimal"/>
+      <w:lvlText w:val="%7."/>
+      <w:lvlJc w:val="left"/>
+      <w:pPr>
+        <w:ind w:left="5040" w:hanging="360"/>
+      </w:pPr>
+    </w:lvl>
+    <w:lvl w:ilvl="7" w:tplc="0C000019" w:tentative="1">
+      <w:start w:val="1"/>
+      <w:numFmt w:val="lowerLetter"/>
+      <w:lvlText w:val="%8."/>
+      <w:lvlJc w:val="left"/>
+      <w:pPr>
+        <w:ind w:left="5760" w:hanging="360"/>
+      </w:pPr>
+    </w:lvl>
+    <w:lvl w:ilvl="8" w:tplc="0C00001B" w:tentative="1">
+      <w:start w:val="1"/>
+      <w:numFmt w:val="lowerRoman"/>
+      <w:lvlText w:val="%9."/>
+      <w:lvlJc w:val="right"/>
+      <w:pPr>
+        <w:ind w:left="6480" w:hanging="180"/>
+      </w:pPr>
+    </w:lvl>
+  </w:abstractNum>
+  <w:abstractNum w:abstractNumId="2" w15:restartNumberingAfterBreak="0">
     <w:nsid w:val="6B30667D"/>
     <w:multiLevelType w:val="hybridMultilevel"/>
     <w:tmpl w:val="7CD09F12"/>
@@ -1444,7 +1703,13 @@
     </w:lvl>
   </w:abstractNum>
   <w:num w:numId="1" w16cid:durableId="365912191">
+    <w:abstractNumId w:val="2"/>
+  </w:num>
+  <w:num w:numId="2" w16cid:durableId="239415468">
     <w:abstractNumId w:val="0"/>
+  </w:num>
+  <w:num w:numId="3" w16cid:durableId="74130872">
+    <w:abstractNumId w:val="1"/>
   </w:num>
 </w:numbering>
 </file>

</xml_diff>